<commit_message>
problem 5 a and problem 3 fixed
</commit_message>
<xml_diff>
--- a/Assignment 1 Ian Wood.docx
+++ b/Assignment 1 Ian Wood.docx
@@ -237,7 +237,13 @@
         <w:t>six</w:t>
       </w:r>
       <w:r>
-        <w:t xml:space="preserve"> most common confusions are 2 classified as 8, 0 misclassified as 5, 2 misclassif</w:t>
+        <w:t xml:space="preserve"> most common confusions are </w:t>
+      </w:r>
+      <w:r>
+        <w:t>2 classified as 8, 0 misclassified as 5</w:t>
+      </w:r>
+      <w:r>
+        <w:t>, 2 misclassif</w:t>
       </w:r>
       <w:r>
         <w:t xml:space="preserve">ied as 3, 4 misclassified as 9, </w:t>
@@ -264,10 +270,90 @@
     <w:p/>
     <w:p>
       <w:r>
-        <w:t xml:space="preserve">For the six most common confusions, the confusion matrix is not symmetrical except for the 2 and 8 values. For the remaining symmetric values, </w:t>
-      </w:r>
-      <w:r>
-        <w:t>there is no noticeable trend, however, the tend to be non-zero.</w:t>
+        <w:t xml:space="preserve">The biggest single confusions are 2 classified as 8 and </w:t>
+      </w:r>
+      <w:r>
+        <w:t>0 misclassified as 5</w:t>
+      </w:r>
+      <w:r>
+        <w:t xml:space="preserve"> at 12 misclassifications each.</w:t>
+      </w:r>
+    </w:p>
+    <w:p/>
+    <w:p>
+      <w:r>
+        <w:t xml:space="preserve">The biggest sum of confusions is </w:t>
+      </w:r>
+      <w:r>
+        <w:t xml:space="preserve">2 classified as 8 and </w:t>
+      </w:r>
+      <w:r>
+        <w:t>8</w:t>
+      </w:r>
+      <w:r>
+        <w:t xml:space="preserve"> misclassified as </w:t>
+      </w:r>
+      <w:r>
+        <w:t>2</w:t>
+      </w:r>
+      <w:r>
+        <w:t xml:space="preserve"> at </w:t>
+      </w:r>
+      <w:r>
+        <w:t>a total of 20 misclassifications</w:t>
+      </w:r>
+      <w:r>
+        <w:t>.</w:t>
+      </w:r>
+    </w:p>
+    <w:p/>
+    <w:p>
+      <w:r>
+        <w:t>The 2 and 8 misclassifications are not symmetrical, one is 12 and the other is 8. However, it is possible that the reason that number of misclassifications are identical simply because of the distribution of data in the training set. It’s hard to say with certainty whether the difference is just noise, but there is still a reasonable difference.</w:t>
+      </w:r>
+    </w:p>
+    <w:p>
+      <w:r>
+        <w:rPr>
+          <w:noProof/>
+          <w:lang w:eastAsia="en-CA"/>
+        </w:rPr>
+        <w:lastRenderedPageBreak/>
+        <w:drawing>
+          <wp:inline distT="0" distB="0" distL="0" distR="0" wp14:anchorId="267974D9" wp14:editId="12ADC615">
+            <wp:extent cx="5943600" cy="4142740"/>
+            <wp:effectExtent l="0" t="0" r="0" b="0"/>
+            <wp:docPr id="1" name="Picture 1"/>
+            <wp:cNvGraphicFramePr>
+              <a:graphicFrameLocks xmlns:a="http://schemas.openxmlformats.org/drawingml/2006/main" noChangeAspect="1"/>
+            </wp:cNvGraphicFramePr>
+            <a:graphic xmlns:a="http://schemas.openxmlformats.org/drawingml/2006/main">
+              <a:graphicData uri="http://schemas.openxmlformats.org/drawingml/2006/picture">
+                <pic:pic xmlns:pic="http://schemas.openxmlformats.org/drawingml/2006/picture">
+                  <pic:nvPicPr>
+                    <pic:cNvPr id="1" name=""/>
+                    <pic:cNvPicPr/>
+                  </pic:nvPicPr>
+                  <pic:blipFill>
+                    <a:blip r:embed="rId4"/>
+                    <a:stretch>
+                      <a:fillRect/>
+                    </a:stretch>
+                  </pic:blipFill>
+                  <pic:spPr>
+                    <a:xfrm>
+                      <a:off x="0" y="0"/>
+                      <a:ext cx="5943600" cy="4142740"/>
+                    </a:xfrm>
+                    <a:prstGeom prst="rect">
+                      <a:avLst/>
+                    </a:prstGeom>
+                  </pic:spPr>
+                </pic:pic>
+              </a:graphicData>
+            </a:graphic>
+          </wp:inline>
+        </w:drawing>
       </w:r>
       <w:bookmarkStart w:id="0" w:name="_GoBack"/>
       <w:bookmarkEnd w:id="0"/>
@@ -277,7 +363,7 @@
         <w:pStyle w:val="Heading1"/>
       </w:pPr>
       <w:r>
-        <w:t>Question 4:</w:t>
+        <w:t>Question 5:</w:t>
       </w:r>
     </w:p>
     <w:p/>
@@ -286,7 +372,7 @@
         <w:pStyle w:val="Heading1"/>
       </w:pPr>
       <w:r>
-        <w:t>Question 5:</w:t>
+        <w:t>Question 6:</w:t>
       </w:r>
     </w:p>
     <w:p/>
@@ -295,7 +381,7 @@
         <w:pStyle w:val="Heading1"/>
       </w:pPr>
       <w:r>
-        <w:t>Question 6:</w:t>
+        <w:t>Question 7:</w:t>
       </w:r>
     </w:p>
     <w:p/>
@@ -304,7 +390,7 @@
         <w:pStyle w:val="Heading1"/>
       </w:pPr>
       <w:r>
-        <w:t>Question 7:</w:t>
+        <w:t>Question 8:</w:t>
       </w:r>
     </w:p>
     <w:p/>
@@ -313,16 +399,6 @@
         <w:pStyle w:val="Heading1"/>
       </w:pPr>
       <w:r>
-        <w:t>Question 8:</w:t>
-      </w:r>
-    </w:p>
-    <w:p/>
-    <w:p>
-      <w:pPr>
-        <w:pStyle w:val="Heading1"/>
-      </w:pPr>
-      <w:r>
-        <w:lastRenderedPageBreak/>
         <w:t>Question 10:</w:t>
       </w:r>
     </w:p>

</xml_diff>

<commit_message>
8 but it doesnt work
</commit_message>
<xml_diff>
--- a/Assignment 1 Ian Wood.docx
+++ b/Assignment 1 Ian Wood.docx
@@ -724,35 +724,147 @@
       <w:r>
         <w:t>The error when using logistic regression is significantly lower than the previous method. This is because the weight is intelligently being tuned to the need of the data instead of just randomly guessing what might work.</w:t>
       </w:r>
-      <w:bookmarkStart w:id="0" w:name="_GoBack"/>
-      <w:bookmarkEnd w:id="0"/>
     </w:p>
     <w:p>
       <w:pPr>
         <w:pStyle w:val="Heading1"/>
       </w:pPr>
       <w:r>
-        <w:t>Question 7:</w:t>
-      </w:r>
-    </w:p>
+        <w:t>Question 8:</w:t>
+      </w:r>
+    </w:p>
+    <w:p>
+      <w:r>
+        <w:t>b)</w:t>
+      </w:r>
+    </w:p>
+    <w:tbl>
+      <w:tblPr>
+        <w:tblStyle w:val="TableGrid"/>
+        <w:tblW w:w="0" w:type="auto"/>
+        <w:tblLook w:val="04A0" w:firstRow="1" w:lastRow="0" w:firstColumn="1" w:lastColumn="0" w:noHBand="0" w:noVBand="1"/>
+      </w:tblPr>
+      <w:tblGrid>
+        <w:gridCol w:w="3117"/>
+        <w:gridCol w:w="3117"/>
+      </w:tblGrid>
+      <w:tr>
+        <w:tc>
+          <w:tcPr>
+            <w:tcW w:w="3117" w:type="dxa"/>
+          </w:tcPr>
+          <w:p>
+            <w:r>
+              <w:t>Training Error</w:t>
+            </w:r>
+          </w:p>
+        </w:tc>
+        <w:tc>
+          <w:tcPr>
+            <w:tcW w:w="3117" w:type="dxa"/>
+          </w:tcPr>
+          <w:p>
+            <w:r>
+              <w:t>Test Error</w:t>
+            </w:r>
+          </w:p>
+        </w:tc>
+      </w:tr>
+      <w:tr>
+        <w:tc>
+          <w:tcPr>
+            <w:tcW w:w="3117" w:type="dxa"/>
+          </w:tcPr>
+          <w:p>
+            <w:r>
+              <w:t>0.0696</w:t>
+            </w:r>
+          </w:p>
+        </w:tc>
+        <w:tc>
+          <w:tcPr>
+            <w:tcW w:w="3117" w:type="dxa"/>
+          </w:tcPr>
+          <w:p>
+            <w:r>
+              <w:t>0.9020</w:t>
+            </w:r>
+          </w:p>
+        </w:tc>
+      </w:tr>
+    </w:tbl>
     <w:p/>
+    <w:p>
+      <w:r>
+        <w:rPr>
+          <w:noProof/>
+          <w:lang w:eastAsia="en-CA"/>
+        </w:rPr>
+        <w:drawing>
+          <wp:inline distT="0" distB="0" distL="0" distR="0" wp14:anchorId="72D8075C" wp14:editId="02B156D0">
+            <wp:extent cx="5924550" cy="2867025"/>
+            <wp:effectExtent l="0" t="0" r="0" b="9525"/>
+            <wp:docPr id="3" name="Picture 3"/>
+            <wp:cNvGraphicFramePr>
+              <a:graphicFrameLocks xmlns:a="http://schemas.openxmlformats.org/drawingml/2006/main" noChangeAspect="1"/>
+            </wp:cNvGraphicFramePr>
+            <a:graphic xmlns:a="http://schemas.openxmlformats.org/drawingml/2006/main">
+              <a:graphicData uri="http://schemas.openxmlformats.org/drawingml/2006/picture">
+                <pic:pic xmlns:pic="http://schemas.openxmlformats.org/drawingml/2006/picture">
+                  <pic:nvPicPr>
+                    <pic:cNvPr id="1" name=""/>
+                    <pic:cNvPicPr/>
+                  </pic:nvPicPr>
+                  <pic:blipFill>
+                    <a:blip r:embed="rId6"/>
+                    <a:stretch>
+                      <a:fillRect/>
+                    </a:stretch>
+                  </pic:blipFill>
+                  <pic:spPr>
+                    <a:xfrm>
+                      <a:off x="0" y="0"/>
+                      <a:ext cx="5924550" cy="2867025"/>
+                    </a:xfrm>
+                    <a:prstGeom prst="rect">
+                      <a:avLst/>
+                    </a:prstGeom>
+                  </pic:spPr>
+                </pic:pic>
+              </a:graphicData>
+            </a:graphic>
+          </wp:inline>
+        </w:drawing>
+      </w:r>
+    </w:p>
     <w:p>
       <w:pPr>
         <w:pStyle w:val="Heading1"/>
       </w:pPr>
       <w:r>
-        <w:t>Question 8:</w:t>
-      </w:r>
-    </w:p>
-    <w:p/>
+        <w:t xml:space="preserve">Question </w:t>
+      </w:r>
+      <w:r>
+        <w:t>9</w:t>
+      </w:r>
+      <w:r>
+        <w:t>:</w:t>
+      </w:r>
+    </w:p>
+    <w:p>
+      <w:bookmarkStart w:id="0" w:name="_GoBack"/>
+      <w:bookmarkEnd w:id="0"/>
+    </w:p>
     <w:p>
       <w:pPr>
         <w:pStyle w:val="Heading1"/>
       </w:pPr>
       <w:r>
+        <w:lastRenderedPageBreak/>
         <w:t>Question 10:</w:t>
       </w:r>
     </w:p>
+    <w:p/>
     <w:p/>
     <w:sectPr>
       <w:pgSz w:w="12240" w:h="15840"/>

</xml_diff>